<commit_message>
Assignment - 8 Completed
</commit_message>
<xml_diff>
--- a/University Academics/3rd Semester/OOP/Programs and Assignments/Assignment-8/22057020_AURO SASWAT RAJ.docx
+++ b/University Academics/3rd Semester/OOP/Programs and Assignments/Assignment-8/22057020_AURO SASWAT RAJ.docx
@@ -3,6 +3,136 @@
 <w:document xmlns:wpc="http://schemas.microsoft.com/office/word/2010/wordprocessingCanvas" xmlns:cx="http://schemas.microsoft.com/office/drawing/2014/chartex" xmlns:cx1="http://schemas.microsoft.com/office/drawing/2015/9/8/chartex" xmlns:cx2="http://schemas.microsoft.com/office/drawing/2015/10/21/chartex" xmlns:cx3="http://schemas.microsoft.com/office/drawing/2016/5/9/chartex" xmlns:cx4="http://schemas.microsoft.com/office/drawing/2016/5/10/chartex" xmlns:cx5="http://schemas.microsoft.com/office/drawing/2016/5/11/chartex" xmlns:cx6="http://schemas.microsoft.com/office/drawing/2016/5/12/chartex" xmlns:cx7="http://schemas.microsoft.com/office/drawing/2016/5/13/chartex" xmlns:cx8="http://schemas.microsoft.com/office/drawing/2016/5/14/chartex" xmlns:mc="http://schemas.openxmlformats.org/markup-compatibility/2006" xmlns:aink="http://schemas.microsoft.com/office/drawing/2016/ink" xmlns:am3d="http://schemas.microsoft.com/office/drawing/2017/model3d" xmlns:o="urn:schemas-microsoft-com:office:office" xmlns:oel="http://schemas.microsoft.com/office/2019/extlst" xmlns:r="http://schemas.openxmlformats.org/officeDocument/2006/relationships" xmlns:m="http://schemas.openxmlformats.org/officeDocument/2006/math" xmlns:v="urn:schemas-microsoft-com:vml" xmlns:wp14="http://schemas.microsoft.com/office/word/2010/wordprocessingDrawing" xmlns:wp="http://schemas.openxmlformats.org/drawingml/2006/wordprocessingDrawing" xmlns:w10="urn:schemas-microsoft-com:office:word" xmlns:w="http://schemas.openxmlformats.org/wordprocessingml/2006/main" xmlns:w14="http://schemas.microsoft.com/office/word/2010/wordml" xmlns:w15="http://schemas.microsoft.com/office/word/2012/wordml" xmlns:w16cex="http://schemas.microsoft.com/office/word/2018/wordml/cex" xmlns:w16cid="http://schemas.microsoft.com/office/word/2016/wordml/cid" xmlns:w16="http://schemas.microsoft.com/office/word/2018/wordml" xmlns:w16sdtdh="http://schemas.microsoft.com/office/word/2020/wordml/sdtdatahash" xmlns:w16se="http://schemas.microsoft.com/office/word/2015/wordml/symex" xmlns:wpg="http://schemas.microsoft.com/office/word/2010/wordprocessingGroup" xmlns:wpi="http://schemas.microsoft.com/office/word/2010/wordprocessingInk" xmlns:wne="http://schemas.microsoft.com/office/word/2006/wordml" xmlns:wps="http://schemas.microsoft.com/office/word/2010/wordprocessingShape" mc:Ignorable="w14 w15 w16se w16cid w16 w16cex w16sdtdh wp14">
   <w:body>
     <w:p>
+      <w:pPr>
+        <w:rPr>
+          <w:b/>
+          <w:bCs/>
+          <w:color w:val="262626" w:themeColor="text1" w:themeTint="D9"/>
+          <w:sz w:val="36"/>
+          <w:szCs w:val="36"/>
+          <w14:shadow w14:blurRad="0" w14:dist="38100" w14:dir="2700000" w14:sx="100000" w14:sy="100000" w14:kx="0" w14:ky="0" w14:algn="bl">
+            <w14:schemeClr w14:val="accent5"/>
+          </w14:shadow>
+          <w14:textOutline w14:w="6731" w14:cap="flat" w14:cmpd="sng" w14:algn="ctr">
+            <w14:solidFill>
+              <w14:schemeClr w14:val="bg1"/>
+            </w14:solidFill>
+            <w14:prstDash w14:val="solid"/>
+            <w14:round/>
+          </w14:textOutline>
+        </w:rPr>
+      </w:pPr>
+      <w:r>
+        <w:rPr>
+          <w:noProof/>
+        </w:rPr>
+        <w:drawing>
+          <wp:anchor distT="0" distB="0" distL="114300" distR="114300" simplePos="0" relativeHeight="251658240" behindDoc="1" locked="0" layoutInCell="1" allowOverlap="1" wp14:anchorId="2D479C24" wp14:editId="147B24CA">
+            <wp:simplePos x="0" y="0"/>
+            <wp:positionH relativeFrom="column">
+              <wp:posOffset>0</wp:posOffset>
+            </wp:positionH>
+            <wp:positionV relativeFrom="paragraph">
+              <wp:posOffset>0</wp:posOffset>
+            </wp:positionV>
+            <wp:extent cx="5731510" cy="2635250"/>
+            <wp:effectExtent l="0" t="0" r="2540" b="0"/>
+            <wp:wrapTight wrapText="bothSides">
+              <wp:wrapPolygon edited="0">
+                <wp:start x="0" y="0"/>
+                <wp:lineTo x="0" y="21392"/>
+                <wp:lineTo x="21538" y="21392"/>
+                <wp:lineTo x="21538" y="0"/>
+                <wp:lineTo x="0" y="0"/>
+              </wp:wrapPolygon>
+            </wp:wrapTight>
+            <wp:docPr id="4" name="Picture 4"/>
+            <wp:cNvGraphicFramePr>
+              <a:graphicFrameLocks xmlns:a="http://schemas.openxmlformats.org/drawingml/2006/main" noChangeAspect="1"/>
+            </wp:cNvGraphicFramePr>
+            <a:graphic xmlns:a="http://schemas.openxmlformats.org/drawingml/2006/main">
+              <a:graphicData uri="http://schemas.openxmlformats.org/drawingml/2006/picture">
+                <pic:pic xmlns:pic="http://schemas.openxmlformats.org/drawingml/2006/picture">
+                  <pic:nvPicPr>
+                    <pic:cNvPr id="0" name="Picture 1"/>
+                    <pic:cNvPicPr>
+                      <a:picLocks noChangeAspect="1" noChangeArrowheads="1"/>
+                    </pic:cNvPicPr>
+                  </pic:nvPicPr>
+                  <pic:blipFill>
+                    <a:blip r:embed="rId6">
+                      <a:extLst>
+                        <a:ext uri="{28A0092B-C50C-407E-A947-70E740481C1C}">
+                          <a14:useLocalDpi xmlns:a14="http://schemas.microsoft.com/office/drawing/2010/main" val="0"/>
+                        </a:ext>
+                      </a:extLst>
+                    </a:blip>
+                    <a:srcRect/>
+                    <a:stretch>
+                      <a:fillRect/>
+                    </a:stretch>
+                  </pic:blipFill>
+                  <pic:spPr bwMode="auto">
+                    <a:xfrm>
+                      <a:off x="0" y="0"/>
+                      <a:ext cx="5731510" cy="2635250"/>
+                    </a:xfrm>
+                    <a:prstGeom prst="rect">
+                      <a:avLst/>
+                    </a:prstGeom>
+                    <a:noFill/>
+                    <a:ln>
+                      <a:noFill/>
+                    </a:ln>
+                  </pic:spPr>
+                </pic:pic>
+              </a:graphicData>
+            </a:graphic>
+          </wp:anchor>
+        </w:drawing>
+      </w:r>
+      <w:r>
+        <w:rPr>
+          <w:b/>
+          <w:bCs/>
+          <w:color w:val="262626" w:themeColor="text1" w:themeTint="D9"/>
+          <w:sz w:val="36"/>
+          <w:szCs w:val="36"/>
+          <w14:shadow w14:blurRad="0" w14:dist="38100" w14:dir="2700000" w14:sx="100000" w14:sy="100000" w14:kx="0" w14:ky="0" w14:algn="bl">
+            <w14:schemeClr w14:val="accent5"/>
+          </w14:shadow>
+          <w14:textOutline w14:w="6731" w14:cap="flat" w14:cmpd="sng" w14:algn="ctr">
+            <w14:solidFill>
+              <w14:schemeClr w14:val="bg1"/>
+            </w14:solidFill>
+            <w14:prstDash w14:val="solid"/>
+            <w14:round/>
+          </w14:textOutline>
+        </w:rPr>
+        <w:t>Program-</w:t>
+      </w:r>
+      <w:r>
+        <w:rPr>
+          <w:b/>
+          <w:bCs/>
+          <w:color w:val="262626" w:themeColor="text1" w:themeTint="D9"/>
+          <w:sz w:val="36"/>
+          <w:szCs w:val="36"/>
+          <w14:shadow w14:blurRad="0" w14:dist="38100" w14:dir="2700000" w14:sx="100000" w14:sy="100000" w14:kx="0" w14:ky="0" w14:algn="bl">
+            <w14:schemeClr w14:val="accent5"/>
+          </w14:shadow>
+          <w14:textOutline w14:w="6731" w14:cap="flat" w14:cmpd="sng" w14:algn="ctr">
+            <w14:solidFill>
+              <w14:schemeClr w14:val="bg1"/>
+            </w14:solidFill>
+            <w14:prstDash w14:val="solid"/>
+            <w14:round/>
+          </w14:textOutline>
+        </w:rPr>
+        <w:t>1</w:t>
+      </w:r>
+    </w:p>
+    <w:p>
       <w:r>
         <w:t>#include&lt;iostream&gt;</w:t>
       </w:r>
@@ -29,7 +159,17 @@
     </w:p>
     <w:p>
       <w:r>
-        <w:t xml:space="preserve">    int feet,inches;</w:t>
+        <w:t xml:space="preserve">    int </w:t>
+      </w:r>
+      <w:proofErr w:type="spellStart"/>
+      <w:proofErr w:type="gramStart"/>
+      <w:r>
+        <w:t>feet,inches</w:t>
+      </w:r>
+      <w:proofErr w:type="spellEnd"/>
+      <w:proofErr w:type="gramEnd"/>
+      <w:r>
+        <w:t>;</w:t>
       </w:r>
     </w:p>
     <w:p>
@@ -39,8 +179,13 @@
     </w:p>
     <w:p>
       <w:r>
-        <w:t xml:space="preserve">    quest1(){</w:t>
-      </w:r>
+        <w:t xml:space="preserve">    quest1</w:t>
+      </w:r>
+      <w:proofErr w:type="gramStart"/>
+      <w:r>
+        <w:t>(){</w:t>
+      </w:r>
+      <w:proofErr w:type="gramEnd"/>
     </w:p>
     <w:p>
       <w:r>
@@ -59,7 +204,17 @@
     </w:p>
     <w:p>
       <w:r>
-        <w:t xml:space="preserve">    quest1(int feet,int inches){</w:t>
+        <w:t xml:space="preserve">    quest1(int </w:t>
+      </w:r>
+      <w:proofErr w:type="spellStart"/>
+      <w:proofErr w:type="gramStart"/>
+      <w:r>
+        <w:t>feet,int</w:t>
+      </w:r>
+      <w:proofErr w:type="spellEnd"/>
+      <w:proofErr w:type="gramEnd"/>
+      <w:r>
+        <w:t xml:space="preserve"> inches){</w:t>
       </w:r>
     </w:p>
     <w:p>
@@ -80,8 +235,21 @@
     <w:p/>
     <w:p>
       <w:r>
-        <w:t xml:space="preserve">    quest1 operator+(quest1 const &amp;q1){</w:t>
-      </w:r>
+        <w:t xml:space="preserve">    quest1 operator+(quest1 </w:t>
+      </w:r>
+      <w:proofErr w:type="spellStart"/>
+      <w:r>
+        <w:t>const</w:t>
+      </w:r>
+      <w:proofErr w:type="spellEnd"/>
+      <w:r>
+        <w:t xml:space="preserve"> &amp;q</w:t>
+      </w:r>
+      <w:proofErr w:type="gramStart"/>
+      <w:r>
+        <w:t>1){</w:t>
+      </w:r>
+      <w:proofErr w:type="gramEnd"/>
     </w:p>
     <w:p>
       <w:r>
@@ -90,22 +258,55 @@
     </w:p>
     <w:p>
       <w:r>
-        <w:t xml:space="preserve">      q2.feet=feet+q1.feet;</w:t>
-      </w:r>
-    </w:p>
-    <w:p>
-      <w:r>
-        <w:t xml:space="preserve">      q2.inches=inches+q1.inches;  </w:t>
-      </w:r>
-    </w:p>
-    <w:p>
-      <w:r>
-        <w:t xml:space="preserve">      while(q2.inches &gt;= 12.0) {</w:t>
-      </w:r>
-    </w:p>
-    <w:p>
-      <w:r>
-        <w:t xml:space="preserve">      q2.inches = q2.inches - 12.0;</w:t>
+        <w:t xml:space="preserve">      q</w:t>
+      </w:r>
+      <w:proofErr w:type="gramStart"/>
+      <w:r>
+        <w:t>2.feet=feet+q1.feet</w:t>
+      </w:r>
+      <w:proofErr w:type="gramEnd"/>
+      <w:r>
+        <w:t>;</w:t>
+      </w:r>
+    </w:p>
+    <w:p>
+      <w:r>
+        <w:lastRenderedPageBreak/>
+        <w:t xml:space="preserve">      q</w:t>
+      </w:r>
+      <w:proofErr w:type="gramStart"/>
+      <w:r>
+        <w:t>2.inches=inches+q1.inches</w:t>
+      </w:r>
+      <w:proofErr w:type="gramEnd"/>
+      <w:r>
+        <w:t xml:space="preserve">;  </w:t>
+      </w:r>
+    </w:p>
+    <w:p>
+      <w:r>
+        <w:t xml:space="preserve">      </w:t>
+      </w:r>
+      <w:proofErr w:type="gramStart"/>
+      <w:r>
+        <w:t>while(</w:t>
+      </w:r>
+      <w:proofErr w:type="gramEnd"/>
+      <w:r>
+        <w:t>q2.inches &gt;= 12.0) {</w:t>
+      </w:r>
+    </w:p>
+    <w:p>
+      <w:r>
+        <w:t xml:space="preserve">      q</w:t>
+      </w:r>
+      <w:proofErr w:type="gramStart"/>
+      <w:r>
+        <w:t>2.inches</w:t>
+      </w:r>
+      <w:proofErr w:type="gramEnd"/>
+      <w:r>
+        <w:t xml:space="preserve"> = q2.inches - 12.0;</w:t>
       </w:r>
     </w:p>
     <w:p>
@@ -130,7 +331,15 @@
     </w:p>
     <w:p>
       <w:r>
-        <w:t xml:space="preserve">    friend quest1 operator+(int z,quest1 const&amp;q1){</w:t>
+        <w:t xml:space="preserve">    friend quest1 operator+(int </w:t>
+      </w:r>
+      <w:proofErr w:type="gramStart"/>
+      <w:r>
+        <w:t>z,quest</w:t>
+      </w:r>
+      <w:proofErr w:type="gramEnd"/>
+      <w:r>
+        <w:t>1 const&amp;q1){</w:t>
       </w:r>
     </w:p>
     <w:p>
@@ -140,12 +349,28 @@
     </w:p>
     <w:p>
       <w:r>
-        <w:t xml:space="preserve">        q2.feet=z+q1.feet;</w:t>
-      </w:r>
-    </w:p>
-    <w:p>
-      <w:r>
-        <w:t xml:space="preserve">        q2.inches=0+q1.inches;</w:t>
+        <w:t xml:space="preserve">        q</w:t>
+      </w:r>
+      <w:proofErr w:type="gramStart"/>
+      <w:r>
+        <w:t>2.feet=z+q1.feet</w:t>
+      </w:r>
+      <w:proofErr w:type="gramEnd"/>
+      <w:r>
+        <w:t>;</w:t>
+      </w:r>
+    </w:p>
+    <w:p>
+      <w:r>
+        <w:t xml:space="preserve">        q</w:t>
+      </w:r>
+      <w:proofErr w:type="gramStart"/>
+      <w:r>
+        <w:t>2.inches=0+q1.inches</w:t>
+      </w:r>
+      <w:proofErr w:type="gramEnd"/>
+      <w:r>
+        <w:t>;</w:t>
       </w:r>
     </w:p>
     <w:p>
@@ -155,28 +380,252 @@
     </w:p>
     <w:p>
       <w:r>
+        <w:t xml:space="preserve">    } </w:t>
+      </w:r>
+    </w:p>
+    <w:p>
+      <w:r>
+        <w:t xml:space="preserve">    void </w:t>
+      </w:r>
+      <w:proofErr w:type="gramStart"/>
+      <w:r>
+        <w:t>show(</w:t>
+      </w:r>
+      <w:proofErr w:type="gramEnd"/>
+      <w:r>
+        <w:t>){</w:t>
+      </w:r>
+    </w:p>
+    <w:p>
+      <w:r>
+        <w:t xml:space="preserve">        </w:t>
+      </w:r>
+      <w:proofErr w:type="spellStart"/>
+      <w:r>
+        <w:t>cout</w:t>
+      </w:r>
+      <w:proofErr w:type="spellEnd"/>
+      <w:r>
+        <w:t>&lt;&lt;"Distance in feet is "&lt;&lt;this-&gt;feet&lt;&lt;</w:t>
+      </w:r>
+      <w:proofErr w:type="spellStart"/>
+      <w:r>
+        <w:t>endl</w:t>
+      </w:r>
+      <w:proofErr w:type="spellEnd"/>
+      <w:r>
+        <w:t>;</w:t>
+      </w:r>
+    </w:p>
+    <w:p>
+      <w:r>
+        <w:t xml:space="preserve">        </w:t>
+      </w:r>
+      <w:proofErr w:type="spellStart"/>
+      <w:r>
+        <w:t>cout</w:t>
+      </w:r>
+      <w:proofErr w:type="spellEnd"/>
+      <w:r>
+        <w:t>&lt;&lt;"Distance in inches is "&lt;&lt;this-&gt;inches&lt;&lt;</w:t>
+      </w:r>
+      <w:proofErr w:type="spellStart"/>
+      <w:r>
+        <w:t>endl</w:t>
+      </w:r>
+      <w:proofErr w:type="spellEnd"/>
+      <w:r>
+        <w:t>;</w:t>
+      </w:r>
+    </w:p>
+    <w:p>
+      <w:r>
+        <w:t xml:space="preserve">    }  </w:t>
+      </w:r>
+    </w:p>
+    <w:p>
+      <w:r>
+        <w:t>};</w:t>
+      </w:r>
+    </w:p>
+    <w:p/>
+    <w:p>
+      <w:r>
+        <w:t>class quest1b</w:t>
+      </w:r>
+    </w:p>
+    <w:p>
+      <w:r>
+        <w:t>{</w:t>
+      </w:r>
+    </w:p>
+    <w:p>
+      <w:r>
+        <w:t>private:</w:t>
+      </w:r>
+    </w:p>
+    <w:p>
+      <w:r>
+        <w:t xml:space="preserve">    int x;</w:t>
+      </w:r>
+    </w:p>
+    <w:p>
+      <w:r>
+        <w:t>public:</w:t>
+      </w:r>
+    </w:p>
+    <w:p>
+      <w:r>
+        <w:t xml:space="preserve">    quest1</w:t>
+      </w:r>
+      <w:proofErr w:type="gramStart"/>
+      <w:r>
+        <w:t>b(</w:t>
+      </w:r>
+      <w:proofErr w:type="gramEnd"/>
+      <w:r>
+        <w:t>){</w:t>
+      </w:r>
+    </w:p>
+    <w:p>
+      <w:r>
+        <w:t xml:space="preserve">        </w:t>
+      </w:r>
+      <w:proofErr w:type="spellStart"/>
+      <w:r>
+        <w:t>cout</w:t>
+      </w:r>
+      <w:proofErr w:type="spellEnd"/>
+      <w:r>
+        <w:t>&lt;&lt;"Enter Value to be Decremented"&lt;&lt;</w:t>
+      </w:r>
+      <w:proofErr w:type="spellStart"/>
+      <w:r>
+        <w:t>endl</w:t>
+      </w:r>
+      <w:proofErr w:type="spellEnd"/>
+      <w:r>
+        <w:t>;</w:t>
+      </w:r>
+    </w:p>
+    <w:p>
+      <w:r>
+        <w:t xml:space="preserve">        </w:t>
+      </w:r>
+      <w:proofErr w:type="spellStart"/>
+      <w:r>
+        <w:t>cin</w:t>
+      </w:r>
+      <w:proofErr w:type="spellEnd"/>
+      <w:r>
+        <w:t>&gt;&gt;x;</w:t>
+      </w:r>
+    </w:p>
+    <w:p>
+      <w:r>
+        <w:t xml:space="preserve">        </w:t>
+      </w:r>
+      <w:proofErr w:type="spellStart"/>
+      <w:r>
+        <w:t>cout</w:t>
+      </w:r>
+      <w:proofErr w:type="spellEnd"/>
+      <w:r>
+        <w:t xml:space="preserve">&lt;&lt;"Value of X before </w:t>
+      </w:r>
+      <w:proofErr w:type="spellStart"/>
+      <w:r>
+        <w:t>Decrementation</w:t>
+      </w:r>
+      <w:proofErr w:type="spellEnd"/>
+      <w:r>
+        <w:t xml:space="preserve"> is "&lt;&lt;x&lt;&lt;</w:t>
+      </w:r>
+      <w:proofErr w:type="spellStart"/>
+      <w:r>
+        <w:t>endl</w:t>
+      </w:r>
+      <w:proofErr w:type="spellEnd"/>
+      <w:r>
+        <w:t>;</w:t>
+      </w:r>
+    </w:p>
+    <w:p>
+      <w:r>
+        <w:t xml:space="preserve">    }</w:t>
+      </w:r>
+    </w:p>
+    <w:p>
+      <w:r>
+        <w:t xml:space="preserve">    quest1b operator--</w:t>
+      </w:r>
+      <w:proofErr w:type="gramStart"/>
+      <w:r>
+        <w:t>(){</w:t>
+      </w:r>
+      <w:proofErr w:type="gramEnd"/>
+    </w:p>
+    <w:p>
+      <w:r>
+        <w:t xml:space="preserve">        --x;</w:t>
+      </w:r>
+    </w:p>
+    <w:p>
+      <w:r>
         <w:lastRenderedPageBreak/>
-        <w:t xml:space="preserve">    } </w:t>
-      </w:r>
-    </w:p>
-    <w:p>
-      <w:r>
-        <w:t xml:space="preserve">    void show(){</w:t>
-      </w:r>
-    </w:p>
-    <w:p>
-      <w:r>
-        <w:t xml:space="preserve">        cout&lt;&lt;"Distance in feet is "&lt;&lt;this-&gt;feet&lt;&lt;endl;</w:t>
-      </w:r>
-    </w:p>
-    <w:p>
-      <w:r>
-        <w:t xml:space="preserve">        cout&lt;&lt;"Distance in inches is "&lt;&lt;this-&gt;inches&lt;&lt;endl;</w:t>
-      </w:r>
-    </w:p>
-    <w:p>
-      <w:r>
-        <w:t xml:space="preserve">    }  </w:t>
+        <w:t xml:space="preserve">        return *this;</w:t>
+      </w:r>
+    </w:p>
+    <w:p>
+      <w:r>
+        <w:t xml:space="preserve">    }</w:t>
+      </w:r>
+    </w:p>
+    <w:p>
+      <w:r>
+        <w:t xml:space="preserve">    void </w:t>
+      </w:r>
+      <w:proofErr w:type="gramStart"/>
+      <w:r>
+        <w:t>show(</w:t>
+      </w:r>
+      <w:proofErr w:type="gramEnd"/>
+      <w:r>
+        <w:t>){</w:t>
+      </w:r>
+    </w:p>
+    <w:p>
+      <w:r>
+        <w:t xml:space="preserve">        </w:t>
+      </w:r>
+      <w:proofErr w:type="spellStart"/>
+      <w:r>
+        <w:t>cout</w:t>
+      </w:r>
+      <w:proofErr w:type="spellEnd"/>
+      <w:r>
+        <w:t xml:space="preserve">&lt;&lt;"Value of X after </w:t>
+      </w:r>
+      <w:proofErr w:type="spellStart"/>
+      <w:r>
+        <w:t>Decrementation</w:t>
+      </w:r>
+      <w:proofErr w:type="spellEnd"/>
+      <w:r>
+        <w:t xml:space="preserve"> is "&lt;&lt;x&lt;&lt;</w:t>
+      </w:r>
+      <w:proofErr w:type="spellStart"/>
+      <w:r>
+        <w:t>endl</w:t>
+      </w:r>
+      <w:proofErr w:type="spellEnd"/>
+      <w:r>
+        <w:t>;</w:t>
+      </w:r>
+    </w:p>
+    <w:p>
+      <w:r>
+        <w:t xml:space="preserve">    }</w:t>
       </w:r>
     </w:p>
     <w:p>
@@ -187,7 +636,15 @@
     <w:p/>
     <w:p>
       <w:r>
-        <w:t>class quest1b</w:t>
+        <w:t xml:space="preserve">int </w:t>
+      </w:r>
+      <w:proofErr w:type="gramStart"/>
+      <w:r>
+        <w:t>main(</w:t>
+      </w:r>
+      <w:proofErr w:type="gramEnd"/>
+      <w:r>
+        <w:t>)</w:t>
       </w:r>
     </w:p>
     <w:p>
@@ -197,98 +654,15 @@
     </w:p>
     <w:p>
       <w:r>
-        <w:t>private:</w:t>
-      </w:r>
-    </w:p>
-    <w:p>
-      <w:r>
-        <w:t xml:space="preserve">    int x;</w:t>
-      </w:r>
-    </w:p>
-    <w:p>
-      <w:r>
-        <w:t>public:</w:t>
-      </w:r>
-    </w:p>
-    <w:p>
-      <w:r>
-        <w:t xml:space="preserve">    quest1b(){</w:t>
-      </w:r>
-    </w:p>
-    <w:p>
-      <w:r>
-        <w:t xml:space="preserve">        cout&lt;&lt;"Enter Value to be Decremented"&lt;&lt;endl;</w:t>
-      </w:r>
-    </w:p>
-    <w:p>
-      <w:r>
-        <w:t xml:space="preserve">        cin&gt;&gt;x;</w:t>
-      </w:r>
-    </w:p>
-    <w:p>
-      <w:r>
-        <w:t xml:space="preserve">        cout&lt;&lt;"Value of X before Decrementation is "&lt;&lt;x&lt;&lt;endl;</w:t>
-      </w:r>
-    </w:p>
-    <w:p>
-      <w:r>
-        <w:t xml:space="preserve">    }</w:t>
-      </w:r>
-    </w:p>
-    <w:p>
-      <w:r>
-        <w:t xml:space="preserve">    quest1b operator--(){</w:t>
-      </w:r>
-    </w:p>
-    <w:p>
-      <w:r>
-        <w:t xml:space="preserve">        --x;</w:t>
-      </w:r>
-    </w:p>
-    <w:p>
-      <w:r>
-        <w:t xml:space="preserve">        return *this;</w:t>
-      </w:r>
-    </w:p>
-    <w:p>
-      <w:r>
-        <w:t xml:space="preserve">    }</w:t>
-      </w:r>
-    </w:p>
-    <w:p>
-      <w:r>
-        <w:t xml:space="preserve">    void show(){</w:t>
-      </w:r>
-    </w:p>
-    <w:p>
-      <w:r>
-        <w:t xml:space="preserve">        cout&lt;&lt;"Value of X after Decrementation is "&lt;&lt;x&lt;&lt;endl;</w:t>
-      </w:r>
-    </w:p>
-    <w:p>
-      <w:r>
-        <w:t xml:space="preserve">    }</w:t>
-      </w:r>
-    </w:p>
-    <w:p>
-      <w:r>
-        <w:t>};</w:t>
-      </w:r>
-    </w:p>
-    <w:p/>
-    <w:p>
-      <w:r>
-        <w:t>int main()</w:t>
-      </w:r>
-    </w:p>
-    <w:p>
-      <w:r>
-        <w:t>{</w:t>
-      </w:r>
-    </w:p>
-    <w:p>
-      <w:r>
-        <w:t xml:space="preserve">    quest1 q1(23,8.6),q2(34,2.4);</w:t>
+        <w:t xml:space="preserve">    quest1 q1(23,8.6</w:t>
+      </w:r>
+      <w:proofErr w:type="gramStart"/>
+      <w:r>
+        <w:t>),q</w:t>
+      </w:r>
+      <w:proofErr w:type="gramEnd"/>
+      <w:r>
+        <w:t>2(34,2.4);</w:t>
       </w:r>
     </w:p>
     <w:p>
@@ -303,8 +677,15 @@
     </w:p>
     <w:p>
       <w:r>
-        <w:lastRenderedPageBreak/>
-        <w:t xml:space="preserve">    q3.show();</w:t>
+        <w:t xml:space="preserve">    q</w:t>
+      </w:r>
+      <w:proofErr w:type="gramStart"/>
+      <w:r>
+        <w:t>3.show</w:t>
+      </w:r>
+      <w:proofErr w:type="gramEnd"/>
+      <w:r>
+        <w:t>();</w:t>
       </w:r>
     </w:p>
     <w:p>
@@ -319,12 +700,36 @@
     </w:p>
     <w:p>
       <w:r>
-        <w:t xml:space="preserve">    q4.show();</w:t>
-      </w:r>
-    </w:p>
-    <w:p>
-      <w:r>
-        <w:t xml:space="preserve">    cout&lt;&lt;"Part-b"&lt;&lt;endl;</w:t>
+        <w:t xml:space="preserve">    q</w:t>
+      </w:r>
+      <w:proofErr w:type="gramStart"/>
+      <w:r>
+        <w:t>4.show</w:t>
+      </w:r>
+      <w:proofErr w:type="gramEnd"/>
+      <w:r>
+        <w:t>();</w:t>
+      </w:r>
+    </w:p>
+    <w:p>
+      <w:r>
+        <w:t xml:space="preserve">    </w:t>
+      </w:r>
+      <w:proofErr w:type="spellStart"/>
+      <w:r>
+        <w:t>cout</w:t>
+      </w:r>
+      <w:proofErr w:type="spellEnd"/>
+      <w:r>
+        <w:t>&lt;&lt;"Part-b"&lt;&lt;</w:t>
+      </w:r>
+      <w:proofErr w:type="spellStart"/>
+      <w:r>
+        <w:t>endl</w:t>
+      </w:r>
+      <w:proofErr w:type="spellEnd"/>
+      <w:r>
+        <w:t>;</w:t>
       </w:r>
     </w:p>
     <w:p>
@@ -368,7 +773,7 @@
                     <pic:cNvPicPr/>
                   </pic:nvPicPr>
                   <pic:blipFill>
-                    <a:blip r:embed="rId4"/>
+                    <a:blip r:embed="rId7"/>
                     <a:stretch>
                       <a:fillRect/>
                     </a:stretch>
@@ -389,7 +794,1028 @@
         </w:drawing>
       </w:r>
     </w:p>
+    <w:p>
+      <w:r>
+        <w:br w:type="page"/>
+      </w:r>
+    </w:p>
+    <w:p>
+      <w:pPr>
+        <w:rPr>
+          <w:b/>
+          <w:bCs/>
+          <w:color w:val="262626" w:themeColor="text1" w:themeTint="D9"/>
+          <w:sz w:val="36"/>
+          <w:szCs w:val="36"/>
+          <w14:shadow w14:blurRad="0" w14:dist="38100" w14:dir="2700000" w14:sx="100000" w14:sy="100000" w14:kx="0" w14:ky="0" w14:algn="bl">
+            <w14:schemeClr w14:val="accent5"/>
+          </w14:shadow>
+          <w14:textOutline w14:w="6731" w14:cap="flat" w14:cmpd="sng" w14:algn="ctr">
+            <w14:solidFill>
+              <w14:schemeClr w14:val="bg1"/>
+            </w14:solidFill>
+            <w14:prstDash w14:val="solid"/>
+            <w14:round/>
+          </w14:textOutline>
+        </w:rPr>
+      </w:pPr>
+      <w:r>
+        <w:rPr>
+          <w:b/>
+          <w:bCs/>
+          <w:color w:val="262626" w:themeColor="text1" w:themeTint="D9"/>
+          <w:sz w:val="36"/>
+          <w:szCs w:val="36"/>
+          <w14:shadow w14:blurRad="0" w14:dist="38100" w14:dir="2700000" w14:sx="100000" w14:sy="100000" w14:kx="0" w14:ky="0" w14:algn="bl">
+            <w14:schemeClr w14:val="accent5"/>
+          </w14:shadow>
+          <w14:textOutline w14:w="6731" w14:cap="flat" w14:cmpd="sng" w14:algn="ctr">
+            <w14:solidFill>
+              <w14:schemeClr w14:val="bg1"/>
+            </w14:solidFill>
+            <w14:prstDash w14:val="solid"/>
+            <w14:round/>
+          </w14:textOutline>
+        </w:rPr>
+        <w:lastRenderedPageBreak/>
+        <w:t>Program-</w:t>
+      </w:r>
+      <w:r>
+        <w:rPr>
+          <w:b/>
+          <w:bCs/>
+          <w:color w:val="262626" w:themeColor="text1" w:themeTint="D9"/>
+          <w:sz w:val="36"/>
+          <w:szCs w:val="36"/>
+          <w14:shadow w14:blurRad="0" w14:dist="38100" w14:dir="2700000" w14:sx="100000" w14:sy="100000" w14:kx="0" w14:ky="0" w14:algn="bl">
+            <w14:schemeClr w14:val="accent5"/>
+          </w14:shadow>
+          <w14:textOutline w14:w="6731" w14:cap="flat" w14:cmpd="sng" w14:algn="ctr">
+            <w14:solidFill>
+              <w14:schemeClr w14:val="bg1"/>
+            </w14:solidFill>
+            <w14:prstDash w14:val="solid"/>
+            <w14:round/>
+          </w14:textOutline>
+        </w:rPr>
+        <w:t>2</w:t>
+      </w:r>
+    </w:p>
+    <w:p>
+      <w:r>
+        <w:t>#include&lt;iostream&gt;</w:t>
+      </w:r>
+    </w:p>
+    <w:p>
+      <w:r>
+        <w:t>using namespace std;</w:t>
+      </w:r>
+    </w:p>
+    <w:p>
+      <w:r>
+        <w:t>class quest2</w:t>
+      </w:r>
+    </w:p>
+    <w:p>
+      <w:r>
+        <w:t>{</w:t>
+      </w:r>
+    </w:p>
+    <w:p>
+      <w:r>
+        <w:t>private:</w:t>
+      </w:r>
+    </w:p>
+    <w:p>
+      <w:r>
+        <w:t xml:space="preserve">    int n;</w:t>
+      </w:r>
+    </w:p>
+    <w:p>
+      <w:r>
+        <w:t xml:space="preserve">    int *</w:t>
+      </w:r>
+      <w:proofErr w:type="spellStart"/>
+      <w:r>
+        <w:t>arr</w:t>
+      </w:r>
+      <w:proofErr w:type="spellEnd"/>
+      <w:r>
+        <w:t>;</w:t>
+      </w:r>
+    </w:p>
+    <w:p>
+      <w:r>
+        <w:t>public:</w:t>
+      </w:r>
+    </w:p>
+    <w:p>
+      <w:r>
+        <w:t xml:space="preserve">    quest2(int n);</w:t>
+      </w:r>
+    </w:p>
+    <w:p>
+      <w:r>
+        <w:t xml:space="preserve">    friend </w:t>
+      </w:r>
+      <w:proofErr w:type="spellStart"/>
+      <w:r>
+        <w:t>istream</w:t>
+      </w:r>
+      <w:proofErr w:type="spellEnd"/>
+      <w:r>
+        <w:t xml:space="preserve"> &amp; operator &gt;</w:t>
+      </w:r>
+      <w:proofErr w:type="gramStart"/>
+      <w:r>
+        <w:t>&gt;(</w:t>
+      </w:r>
+      <w:proofErr w:type="spellStart"/>
+      <w:proofErr w:type="gramEnd"/>
+      <w:r>
+        <w:t>istream</w:t>
+      </w:r>
+      <w:proofErr w:type="spellEnd"/>
+      <w:r>
+        <w:t xml:space="preserve"> &amp;CIN,quest2 &amp;q2){</w:t>
+      </w:r>
+    </w:p>
+    <w:p>
+      <w:r>
+        <w:t xml:space="preserve">        </w:t>
+      </w:r>
+      <w:proofErr w:type="spellStart"/>
+      <w:r>
+        <w:t>cout</w:t>
+      </w:r>
+      <w:proofErr w:type="spellEnd"/>
+      <w:r>
+        <w:t>&lt;&lt;"Enter Data for"&lt;&lt;q2.n&lt;&lt;" Elements"&lt;&lt;</w:t>
+      </w:r>
+      <w:proofErr w:type="spellStart"/>
+      <w:r>
+        <w:t>endl</w:t>
+      </w:r>
+      <w:proofErr w:type="spellEnd"/>
+      <w:r>
+        <w:t>;</w:t>
+      </w:r>
+    </w:p>
+    <w:p>
+      <w:r>
+        <w:t xml:space="preserve">        for (int </w:t>
+      </w:r>
+      <w:proofErr w:type="spellStart"/>
+      <w:r>
+        <w:t>i</w:t>
+      </w:r>
+      <w:proofErr w:type="spellEnd"/>
+      <w:r>
+        <w:t xml:space="preserve"> = 0; </w:t>
+      </w:r>
+      <w:proofErr w:type="spellStart"/>
+      <w:r>
+        <w:t>i</w:t>
+      </w:r>
+      <w:proofErr w:type="spellEnd"/>
+      <w:r>
+        <w:t xml:space="preserve"> &lt; q2.n; </w:t>
+      </w:r>
+      <w:proofErr w:type="spellStart"/>
+      <w:r>
+        <w:t>i</w:t>
+      </w:r>
+      <w:proofErr w:type="spellEnd"/>
+      <w:r>
+        <w:t>++)</w:t>
+      </w:r>
+    </w:p>
+    <w:p>
+      <w:r>
+        <w:t xml:space="preserve">        {</w:t>
+      </w:r>
+    </w:p>
+    <w:p>
+      <w:r>
+        <w:t xml:space="preserve">            CIN&gt;&gt;q2.arr[</w:t>
+      </w:r>
+      <w:proofErr w:type="spellStart"/>
+      <w:r>
+        <w:t>i</w:t>
+      </w:r>
+      <w:proofErr w:type="spellEnd"/>
+      <w:r>
+        <w:t>];</w:t>
+      </w:r>
+    </w:p>
+    <w:p>
+      <w:r>
+        <w:t xml:space="preserve">        }</w:t>
+      </w:r>
+    </w:p>
+    <w:p>
+      <w:r>
+        <w:t xml:space="preserve">    }</w:t>
+      </w:r>
+    </w:p>
+    <w:p>
+      <w:r>
+        <w:t xml:space="preserve">    friend </w:t>
+      </w:r>
+      <w:proofErr w:type="spellStart"/>
+      <w:r>
+        <w:t>ostream</w:t>
+      </w:r>
+      <w:proofErr w:type="spellEnd"/>
+      <w:r>
+        <w:t xml:space="preserve"> &amp; operator&lt;</w:t>
+      </w:r>
+      <w:proofErr w:type="gramStart"/>
+      <w:r>
+        <w:t>&lt;(</w:t>
+      </w:r>
+      <w:proofErr w:type="spellStart"/>
+      <w:proofErr w:type="gramEnd"/>
+      <w:r>
+        <w:t>ostream</w:t>
+      </w:r>
+      <w:proofErr w:type="spellEnd"/>
+      <w:r>
+        <w:t xml:space="preserve"> &amp;COUT,quest2 &amp;q2){</w:t>
+      </w:r>
+    </w:p>
+    <w:p>
+      <w:r>
+        <w:t xml:space="preserve">        </w:t>
+      </w:r>
+      <w:proofErr w:type="spellStart"/>
+      <w:r>
+        <w:t>cout</w:t>
+      </w:r>
+      <w:proofErr w:type="spellEnd"/>
+      <w:r>
+        <w:t>&lt;&lt;"Below is the Elements present in the Array"&lt;&lt;</w:t>
+      </w:r>
+      <w:proofErr w:type="spellStart"/>
+      <w:r>
+        <w:t>endl</w:t>
+      </w:r>
+      <w:proofErr w:type="spellEnd"/>
+      <w:r>
+        <w:t>;</w:t>
+      </w:r>
+    </w:p>
+    <w:p>
+      <w:r>
+        <w:t xml:space="preserve">        for (int </w:t>
+      </w:r>
+      <w:proofErr w:type="spellStart"/>
+      <w:r>
+        <w:t>i</w:t>
+      </w:r>
+      <w:proofErr w:type="spellEnd"/>
+      <w:r>
+        <w:t xml:space="preserve"> = 0; </w:t>
+      </w:r>
+      <w:proofErr w:type="spellStart"/>
+      <w:r>
+        <w:t>i</w:t>
+      </w:r>
+      <w:proofErr w:type="spellEnd"/>
+      <w:r>
+        <w:t xml:space="preserve"> &lt; q2.n; </w:t>
+      </w:r>
+      <w:proofErr w:type="spellStart"/>
+      <w:r>
+        <w:t>i</w:t>
+      </w:r>
+      <w:proofErr w:type="spellEnd"/>
+      <w:r>
+        <w:t>++)</w:t>
+      </w:r>
+    </w:p>
+    <w:p>
+      <w:r>
+        <w:t xml:space="preserve">        {</w:t>
+      </w:r>
+    </w:p>
+    <w:p>
+      <w:r>
+        <w:t xml:space="preserve">            COUT&lt;&lt;q2.arr[</w:t>
+      </w:r>
+      <w:proofErr w:type="spellStart"/>
+      <w:r>
+        <w:t>i</w:t>
+      </w:r>
+      <w:proofErr w:type="spellEnd"/>
+      <w:r>
+        <w:t>]&lt;&lt;" ";</w:t>
+      </w:r>
+    </w:p>
+    <w:p>
+      <w:r>
+        <w:t xml:space="preserve">        }</w:t>
+      </w:r>
+    </w:p>
+    <w:p>
+      <w:r>
+        <w:t xml:space="preserve">    }</w:t>
+      </w:r>
+    </w:p>
+    <w:p>
+      <w:r>
+        <w:t>};</w:t>
+      </w:r>
+    </w:p>
+    <w:p>
+      <w:r>
+        <w:t>quest</w:t>
+      </w:r>
+      <w:proofErr w:type="gramStart"/>
+      <w:r>
+        <w:t>2::</w:t>
+      </w:r>
+      <w:proofErr w:type="gramEnd"/>
+      <w:r>
+        <w:t>quest2(int n)</w:t>
+      </w:r>
+    </w:p>
+    <w:p>
+      <w:r>
+        <w:t>{</w:t>
+      </w:r>
+    </w:p>
+    <w:p>
+      <w:r>
+        <w:t xml:space="preserve">    this-&gt;n=n;</w:t>
+      </w:r>
+    </w:p>
+    <w:p>
+      <w:r>
+        <w:t xml:space="preserve">    </w:t>
+      </w:r>
+      <w:proofErr w:type="spellStart"/>
+      <w:r>
+        <w:t>arr</w:t>
+      </w:r>
+      <w:proofErr w:type="spellEnd"/>
+      <w:r>
+        <w:t>=new int[n];</w:t>
+      </w:r>
+    </w:p>
+    <w:p>
+      <w:r>
+        <w:t>}</w:t>
+      </w:r>
+    </w:p>
+    <w:p/>
+    <w:p>
+      <w:r>
+        <w:t xml:space="preserve">int </w:t>
+      </w:r>
+      <w:proofErr w:type="gramStart"/>
+      <w:r>
+        <w:t>main(</w:t>
+      </w:r>
+      <w:proofErr w:type="gramEnd"/>
+      <w:r>
+        <w:t>)</w:t>
+      </w:r>
+    </w:p>
+    <w:p>
+      <w:r>
+        <w:t>{</w:t>
+      </w:r>
+    </w:p>
+    <w:p>
+      <w:r>
+        <w:t xml:space="preserve">    quest2 q2(4);</w:t>
+      </w:r>
+    </w:p>
+    <w:p>
+      <w:r>
+        <w:t xml:space="preserve">    </w:t>
+      </w:r>
+      <w:proofErr w:type="spellStart"/>
+      <w:r>
+        <w:t>cin</w:t>
+      </w:r>
+      <w:proofErr w:type="spellEnd"/>
+      <w:r>
+        <w:t>&gt;&gt;q2;</w:t>
+      </w:r>
+    </w:p>
+    <w:p>
+      <w:r>
+        <w:t xml:space="preserve">    </w:t>
+      </w:r>
+      <w:proofErr w:type="spellStart"/>
+      <w:r>
+        <w:t>cout</w:t>
+      </w:r>
+      <w:proofErr w:type="spellEnd"/>
+      <w:r>
+        <w:t xml:space="preserve">&lt;&lt;q2;   </w:t>
+      </w:r>
+    </w:p>
+    <w:p>
+      <w:r>
+        <w:t xml:space="preserve">    return 0;</w:t>
+      </w:r>
+    </w:p>
+    <w:p>
+      <w:r>
+        <w:t>}</w:t>
+      </w:r>
+    </w:p>
+    <w:p>
+      <w:r>
+        <w:drawing>
+          <wp:inline distT="0" distB="0" distL="0" distR="0" wp14:anchorId="691076EF" wp14:editId="768D7B03">
+            <wp:extent cx="5731510" cy="848360"/>
+            <wp:effectExtent l="0" t="0" r="2540" b="8890"/>
+            <wp:docPr id="1" name="Picture 1"/>
+            <wp:cNvGraphicFramePr>
+              <a:graphicFrameLocks xmlns:a="http://schemas.openxmlformats.org/drawingml/2006/main" noChangeAspect="1"/>
+            </wp:cNvGraphicFramePr>
+            <a:graphic xmlns:a="http://schemas.openxmlformats.org/drawingml/2006/main">
+              <a:graphicData uri="http://schemas.openxmlformats.org/drawingml/2006/picture">
+                <pic:pic xmlns:pic="http://schemas.openxmlformats.org/drawingml/2006/picture">
+                  <pic:nvPicPr>
+                    <pic:cNvPr id="1" name=""/>
+                    <pic:cNvPicPr/>
+                  </pic:nvPicPr>
+                  <pic:blipFill>
+                    <a:blip r:embed="rId8"/>
+                    <a:stretch>
+                      <a:fillRect/>
+                    </a:stretch>
+                  </pic:blipFill>
+                  <pic:spPr>
+                    <a:xfrm>
+                      <a:off x="0" y="0"/>
+                      <a:ext cx="5731510" cy="848360"/>
+                    </a:xfrm>
+                    <a:prstGeom prst="rect">
+                      <a:avLst/>
+                    </a:prstGeom>
+                  </pic:spPr>
+                </pic:pic>
+              </a:graphicData>
+            </a:graphic>
+          </wp:inline>
+        </w:drawing>
+      </w:r>
+    </w:p>
+    <w:p>
+      <w:r>
+        <w:br w:type="page"/>
+      </w:r>
+    </w:p>
+    <w:p>
+      <w:pPr>
+        <w:rPr>
+          <w:b/>
+          <w:bCs/>
+          <w:color w:val="262626" w:themeColor="text1" w:themeTint="D9"/>
+          <w:sz w:val="36"/>
+          <w:szCs w:val="36"/>
+          <w14:shadow w14:blurRad="0" w14:dist="38100" w14:dir="2700000" w14:sx="100000" w14:sy="100000" w14:kx="0" w14:ky="0" w14:algn="bl">
+            <w14:schemeClr w14:val="accent5"/>
+          </w14:shadow>
+          <w14:textOutline w14:w="6731" w14:cap="flat" w14:cmpd="sng" w14:algn="ctr">
+            <w14:solidFill>
+              <w14:schemeClr w14:val="bg1"/>
+            </w14:solidFill>
+            <w14:prstDash w14:val="solid"/>
+            <w14:round/>
+          </w14:textOutline>
+        </w:rPr>
+      </w:pPr>
+      <w:r>
+        <w:rPr>
+          <w:b/>
+          <w:bCs/>
+          <w:color w:val="262626" w:themeColor="text1" w:themeTint="D9"/>
+          <w:sz w:val="36"/>
+          <w:szCs w:val="36"/>
+          <w14:shadow w14:blurRad="0" w14:dist="38100" w14:dir="2700000" w14:sx="100000" w14:sy="100000" w14:kx="0" w14:ky="0" w14:algn="bl">
+            <w14:schemeClr w14:val="accent5"/>
+          </w14:shadow>
+          <w14:textOutline w14:w="6731" w14:cap="flat" w14:cmpd="sng" w14:algn="ctr">
+            <w14:solidFill>
+              <w14:schemeClr w14:val="bg1"/>
+            </w14:solidFill>
+            <w14:prstDash w14:val="solid"/>
+            <w14:round/>
+          </w14:textOutline>
+        </w:rPr>
+        <w:lastRenderedPageBreak/>
+        <w:t>Program-3</w:t>
+      </w:r>
+    </w:p>
+    <w:p>
+      <w:r>
+        <w:t>#include&lt;iostream&gt;</w:t>
+      </w:r>
+    </w:p>
+    <w:p>
+      <w:r>
+        <w:t>using namespace std;</w:t>
+      </w:r>
+    </w:p>
+    <w:p/>
+    <w:p>
+      <w:r>
+        <w:t>class quest3</w:t>
+      </w:r>
+    </w:p>
+    <w:p>
+      <w:r>
+        <w:t>{</w:t>
+      </w:r>
+    </w:p>
+    <w:p>
+      <w:r>
+        <w:t>private:</w:t>
+      </w:r>
+    </w:p>
+    <w:p>
+      <w:r>
+        <w:t xml:space="preserve">    int l;</w:t>
+      </w:r>
+    </w:p>
+    <w:p>
+      <w:r>
+        <w:t xml:space="preserve">    char *c;</w:t>
+      </w:r>
+    </w:p>
+    <w:p>
+      <w:r>
+        <w:t>public:</w:t>
+      </w:r>
+    </w:p>
+    <w:p/>
+    <w:p>
+      <w:r>
+        <w:t xml:space="preserve">    quest3</w:t>
+      </w:r>
+      <w:proofErr w:type="gramStart"/>
+      <w:r>
+        <w:t>(){</w:t>
+      </w:r>
+      <w:proofErr w:type="gramEnd"/>
+    </w:p>
+    <w:p>
+      <w:r>
+        <w:t xml:space="preserve">        l=100;</w:t>
+      </w:r>
+    </w:p>
+    <w:p>
+      <w:r>
+        <w:t xml:space="preserve">        c=new char[l];</w:t>
+      </w:r>
+    </w:p>
+    <w:p>
+      <w:r>
+        <w:t xml:space="preserve">    }</w:t>
+      </w:r>
+    </w:p>
+    <w:p>
+      <w:r>
+        <w:t xml:space="preserve">    quest3(int </w:t>
+      </w:r>
+      <w:proofErr w:type="gramStart"/>
+      <w:r>
+        <w:t>l){</w:t>
+      </w:r>
+      <w:proofErr w:type="gramEnd"/>
+    </w:p>
+    <w:p>
+      <w:r>
+        <w:t xml:space="preserve">        this-&gt;l=l;</w:t>
+      </w:r>
+    </w:p>
+    <w:p>
+      <w:r>
+        <w:t xml:space="preserve">        c=new char[this-&gt;l];</w:t>
+      </w:r>
+    </w:p>
+    <w:p>
+      <w:r>
+        <w:t xml:space="preserve">        </w:t>
+      </w:r>
+      <w:proofErr w:type="spellStart"/>
+      <w:r>
+        <w:t>cout</w:t>
+      </w:r>
+      <w:proofErr w:type="spellEnd"/>
+      <w:r>
+        <w:t>&lt;&lt;"Enter String"&lt;&lt;</w:t>
+      </w:r>
+      <w:proofErr w:type="spellStart"/>
+      <w:r>
+        <w:t>endl</w:t>
+      </w:r>
+      <w:proofErr w:type="spellEnd"/>
+      <w:r>
+        <w:t>;</w:t>
+      </w:r>
+    </w:p>
+    <w:p>
+      <w:r>
+        <w:t xml:space="preserve">        </w:t>
+      </w:r>
+      <w:proofErr w:type="spellStart"/>
+      <w:r>
+        <w:t>cin</w:t>
+      </w:r>
+      <w:proofErr w:type="spellEnd"/>
+      <w:r>
+        <w:t>&gt;&gt;c;</w:t>
+      </w:r>
+    </w:p>
+    <w:p>
+      <w:r>
+        <w:t xml:space="preserve">    }</w:t>
+      </w:r>
+    </w:p>
+    <w:p>
+      <w:r>
+        <w:t xml:space="preserve">    quest3 operator+(quest3 &amp;q</w:t>
+      </w:r>
+      <w:proofErr w:type="gramStart"/>
+      <w:r>
+        <w:t>3){</w:t>
+      </w:r>
+      <w:proofErr w:type="gramEnd"/>
+    </w:p>
+    <w:p>
+      <w:r>
+        <w:t xml:space="preserve">        quest3 q2;</w:t>
+      </w:r>
+    </w:p>
+    <w:p>
+      <w:r>
+        <w:t xml:space="preserve">        q</w:t>
+      </w:r>
+      <w:proofErr w:type="gramStart"/>
+      <w:r>
+        <w:t>2.l=l+q3.l</w:t>
+      </w:r>
+      <w:proofErr w:type="gramEnd"/>
+      <w:r>
+        <w:t>;</w:t>
+      </w:r>
+    </w:p>
+    <w:p>
+      <w:r>
+        <w:t xml:space="preserve">        q2.c=new </w:t>
+      </w:r>
+      <w:proofErr w:type="gramStart"/>
+      <w:r>
+        <w:t>char[</w:t>
+      </w:r>
+      <w:proofErr w:type="gramEnd"/>
+      <w:r>
+        <w:t>q2.l];</w:t>
+      </w:r>
+    </w:p>
+    <w:p>
+      <w:r>
+        <w:t xml:space="preserve">        int </w:t>
+      </w:r>
+      <w:proofErr w:type="spellStart"/>
+      <w:r>
+        <w:t>i</w:t>
+      </w:r>
+      <w:proofErr w:type="spellEnd"/>
+      <w:r>
+        <w:t>;</w:t>
+      </w:r>
+    </w:p>
+    <w:p>
+      <w:r>
+        <w:t xml:space="preserve">        for (</w:t>
+      </w:r>
+      <w:proofErr w:type="spellStart"/>
+      <w:r>
+        <w:t>i</w:t>
+      </w:r>
+      <w:proofErr w:type="spellEnd"/>
+      <w:r>
+        <w:t xml:space="preserve"> = 0; </w:t>
+      </w:r>
+      <w:proofErr w:type="spellStart"/>
+      <w:r>
+        <w:t>i</w:t>
+      </w:r>
+      <w:proofErr w:type="spellEnd"/>
+      <w:r>
+        <w:t xml:space="preserve"> &lt; l; </w:t>
+      </w:r>
+      <w:proofErr w:type="spellStart"/>
+      <w:r>
+        <w:t>i</w:t>
+      </w:r>
+      <w:proofErr w:type="spellEnd"/>
+      <w:r>
+        <w:t>++)</w:t>
+      </w:r>
+    </w:p>
+    <w:p>
+      <w:r>
+        <w:t xml:space="preserve">        {</w:t>
+      </w:r>
+    </w:p>
+    <w:p>
+      <w:r>
+        <w:t xml:space="preserve">            q2.c[</w:t>
+      </w:r>
+      <w:proofErr w:type="spellStart"/>
+      <w:r>
+        <w:t>i</w:t>
+      </w:r>
+      <w:proofErr w:type="spellEnd"/>
+      <w:r>
+        <w:t>]=this-&gt;c[</w:t>
+      </w:r>
+      <w:proofErr w:type="spellStart"/>
+      <w:r>
+        <w:t>i</w:t>
+      </w:r>
+      <w:proofErr w:type="spellEnd"/>
+      <w:r>
+        <w:t>];</w:t>
+      </w:r>
+    </w:p>
+    <w:p>
+      <w:r>
+        <w:t xml:space="preserve">        }</w:t>
+      </w:r>
+    </w:p>
+    <w:p>
+      <w:r>
+        <w:lastRenderedPageBreak/>
+        <w:t xml:space="preserve">        for (int j = 0; j &lt; q3.l; </w:t>
+      </w:r>
+      <w:proofErr w:type="spellStart"/>
+      <w:r>
+        <w:t>j++</w:t>
+      </w:r>
+      <w:proofErr w:type="spellEnd"/>
+      <w:r>
+        <w:t>)</w:t>
+      </w:r>
+    </w:p>
+    <w:p>
+      <w:r>
+        <w:t xml:space="preserve">        {</w:t>
+      </w:r>
+    </w:p>
+    <w:p>
+      <w:r>
+        <w:t xml:space="preserve">            q2.c[</w:t>
+      </w:r>
+      <w:proofErr w:type="spellStart"/>
+      <w:r>
+        <w:t>i</w:t>
+      </w:r>
+      <w:proofErr w:type="spellEnd"/>
+      <w:r>
+        <w:t>+</w:t>
+      </w:r>
+      <w:proofErr w:type="gramStart"/>
+      <w:r>
+        <w:t>+]=q3.c</w:t>
+      </w:r>
+      <w:proofErr w:type="gramEnd"/>
+      <w:r>
+        <w:t>[j];</w:t>
+      </w:r>
+    </w:p>
+    <w:p>
+      <w:r>
+        <w:t xml:space="preserve">        }</w:t>
+      </w:r>
+    </w:p>
+    <w:p>
+      <w:r>
+        <w:t xml:space="preserve">        return q2;</w:t>
+      </w:r>
+    </w:p>
+    <w:p>
+      <w:r>
+        <w:t xml:space="preserve">    }</w:t>
+      </w:r>
+    </w:p>
+    <w:p/>
+    <w:p>
+      <w:r>
+        <w:t xml:space="preserve">    void </w:t>
+      </w:r>
+      <w:proofErr w:type="gramStart"/>
+      <w:r>
+        <w:t>show(</w:t>
+      </w:r>
+      <w:proofErr w:type="gramEnd"/>
+      <w:r>
+        <w:t>){</w:t>
+      </w:r>
+    </w:p>
+    <w:p>
+      <w:r>
+        <w:t xml:space="preserve">        </w:t>
+      </w:r>
+      <w:proofErr w:type="spellStart"/>
+      <w:r>
+        <w:t>cout</w:t>
+      </w:r>
+      <w:proofErr w:type="spellEnd"/>
+      <w:r>
+        <w:t>&lt;&lt;"The Concatenated String is "&lt;&lt;</w:t>
+      </w:r>
+      <w:proofErr w:type="spellStart"/>
+      <w:r>
+        <w:t>endl</w:t>
+      </w:r>
+      <w:proofErr w:type="spellEnd"/>
+      <w:r>
+        <w:t>;</w:t>
+      </w:r>
+    </w:p>
+    <w:p>
+      <w:r>
+        <w:t xml:space="preserve">        for (int </w:t>
+      </w:r>
+      <w:proofErr w:type="spellStart"/>
+      <w:r>
+        <w:t>i</w:t>
+      </w:r>
+      <w:proofErr w:type="spellEnd"/>
+      <w:r>
+        <w:t xml:space="preserve"> = 0; </w:t>
+      </w:r>
+      <w:proofErr w:type="spellStart"/>
+      <w:r>
+        <w:t>i</w:t>
+      </w:r>
+      <w:proofErr w:type="spellEnd"/>
+      <w:r>
+        <w:t xml:space="preserve"> &lt; l; </w:t>
+      </w:r>
+      <w:proofErr w:type="spellStart"/>
+      <w:r>
+        <w:t>i</w:t>
+      </w:r>
+      <w:proofErr w:type="spellEnd"/>
+      <w:r>
+        <w:t>++)</w:t>
+      </w:r>
+    </w:p>
+    <w:p>
+      <w:r>
+        <w:t xml:space="preserve">        {</w:t>
+      </w:r>
+    </w:p>
+    <w:p>
+      <w:r>
+        <w:t xml:space="preserve">            </w:t>
+      </w:r>
+      <w:proofErr w:type="spellStart"/>
+      <w:r>
+        <w:t>cout</w:t>
+      </w:r>
+      <w:proofErr w:type="spellEnd"/>
+      <w:r>
+        <w:t>&lt;&lt;c[</w:t>
+      </w:r>
+      <w:proofErr w:type="spellStart"/>
+      <w:r>
+        <w:t>i</w:t>
+      </w:r>
+      <w:proofErr w:type="spellEnd"/>
+      <w:r>
+        <w:t>];</w:t>
+      </w:r>
+    </w:p>
+    <w:p>
+      <w:r>
+        <w:t xml:space="preserve">        }        </w:t>
+      </w:r>
+    </w:p>
+    <w:p>
+      <w:r>
+        <w:t xml:space="preserve">    }</w:t>
+      </w:r>
+    </w:p>
+    <w:p>
+      <w:r>
+        <w:t>};</w:t>
+      </w:r>
+    </w:p>
+    <w:p/>
+    <w:p>
+      <w:r>
+        <w:t xml:space="preserve">int </w:t>
+      </w:r>
+      <w:proofErr w:type="gramStart"/>
+      <w:r>
+        <w:t>main(</w:t>
+      </w:r>
+      <w:proofErr w:type="gramEnd"/>
+      <w:r>
+        <w:t>)</w:t>
+      </w:r>
+    </w:p>
+    <w:p>
+      <w:r>
+        <w:t>{</w:t>
+      </w:r>
+    </w:p>
+    <w:p>
+      <w:r>
+        <w:t xml:space="preserve">    quest3 q</w:t>
+      </w:r>
+      <w:proofErr w:type="gramStart"/>
+      <w:r>
+        <w:t>1,q</w:t>
+      </w:r>
+      <w:proofErr w:type="gramEnd"/>
+      <w:r>
+        <w:t>3(5),q2(6);</w:t>
+      </w:r>
+    </w:p>
+    <w:p>
+      <w:r>
+        <w:t xml:space="preserve">    q1=q3+q2;</w:t>
+      </w:r>
+    </w:p>
+    <w:p>
+      <w:r>
+        <w:t xml:space="preserve">    q</w:t>
+      </w:r>
+      <w:proofErr w:type="gramStart"/>
+      <w:r>
+        <w:t>1.show</w:t>
+      </w:r>
+      <w:proofErr w:type="gramEnd"/>
+      <w:r>
+        <w:t>();</w:t>
+      </w:r>
+    </w:p>
+    <w:p/>
+    <w:p>
+      <w:r>
+        <w:t xml:space="preserve">    return 0;</w:t>
+      </w:r>
+    </w:p>
+    <w:p>
+      <w:r>
+        <w:t>}</w:t>
+      </w:r>
+    </w:p>
+    <w:p>
+      <w:r>
+        <w:drawing>
+          <wp:inline distT="0" distB="0" distL="0" distR="0" wp14:anchorId="49D5348D" wp14:editId="782F4380">
+            <wp:extent cx="5731510" cy="629285"/>
+            <wp:effectExtent l="0" t="0" r="2540" b="0"/>
+            <wp:docPr id="3" name="Picture 3"/>
+            <wp:cNvGraphicFramePr>
+              <a:graphicFrameLocks xmlns:a="http://schemas.openxmlformats.org/drawingml/2006/main" noChangeAspect="1"/>
+            </wp:cNvGraphicFramePr>
+            <a:graphic xmlns:a="http://schemas.openxmlformats.org/drawingml/2006/main">
+              <a:graphicData uri="http://schemas.openxmlformats.org/drawingml/2006/picture">
+                <pic:pic xmlns:pic="http://schemas.openxmlformats.org/drawingml/2006/picture">
+                  <pic:nvPicPr>
+                    <pic:cNvPr id="1" name=""/>
+                    <pic:cNvPicPr/>
+                  </pic:nvPicPr>
+                  <pic:blipFill>
+                    <a:blip r:embed="rId9"/>
+                    <a:stretch>
+                      <a:fillRect/>
+                    </a:stretch>
+                  </pic:blipFill>
+                  <pic:spPr>
+                    <a:xfrm>
+                      <a:off x="0" y="0"/>
+                      <a:ext cx="5731510" cy="629285"/>
+                    </a:xfrm>
+                    <a:prstGeom prst="rect">
+                      <a:avLst/>
+                    </a:prstGeom>
+                  </pic:spPr>
+                </pic:pic>
+              </a:graphicData>
+            </a:graphic>
+          </wp:inline>
+        </w:drawing>
+      </w:r>
+    </w:p>
     <w:sectPr>
+      <w:headerReference w:type="default" r:id="rId10"/>
       <w:pgSz w:w="11906" w:h="16838"/>
       <w:pgMar w:top="1440" w:right="1440" w:bottom="1440" w:left="1440" w:header="708" w:footer="708" w:gutter="0"/>
       <w:cols w:space="708"/>
@@ -397,6 +1823,148 @@
     </w:sectPr>
   </w:body>
 </w:document>
+</file>
+
+<file path=word/endnotes.xml><?xml version="1.0" encoding="utf-8"?>
+<w:endnotes xmlns:wpc="http://schemas.microsoft.com/office/word/2010/wordprocessingCanvas" xmlns:cx="http://schemas.microsoft.com/office/drawing/2014/chartex" xmlns:cx1="http://schemas.microsoft.com/office/drawing/2015/9/8/chartex" xmlns:cx2="http://schemas.microsoft.com/office/drawing/2015/10/21/chartex" xmlns:cx3="http://schemas.microsoft.com/office/drawing/2016/5/9/chartex" xmlns:cx4="http://schemas.microsoft.com/office/drawing/2016/5/10/chartex" xmlns:cx5="http://schemas.microsoft.com/office/drawing/2016/5/11/chartex" xmlns:cx6="http://schemas.microsoft.com/office/drawing/2016/5/12/chartex" xmlns:cx7="http://schemas.microsoft.com/office/drawing/2016/5/13/chartex" xmlns:cx8="http://schemas.microsoft.com/office/drawing/2016/5/14/chartex" xmlns:mc="http://schemas.openxmlformats.org/markup-compatibility/2006" xmlns:aink="http://schemas.microsoft.com/office/drawing/2016/ink" xmlns:am3d="http://schemas.microsoft.com/office/drawing/2017/model3d" xmlns:o="urn:schemas-microsoft-com:office:office" xmlns:oel="http://schemas.microsoft.com/office/2019/extlst" xmlns:r="http://schemas.openxmlformats.org/officeDocument/2006/relationships" xmlns:m="http://schemas.openxmlformats.org/officeDocument/2006/math" xmlns:v="urn:schemas-microsoft-com:vml" xmlns:wp14="http://schemas.microsoft.com/office/word/2010/wordprocessingDrawing" xmlns:wp="http://schemas.openxmlformats.org/drawingml/2006/wordprocessingDrawing" xmlns:w10="urn:schemas-microsoft-com:office:word" xmlns:w="http://schemas.openxmlformats.org/wordprocessingml/2006/main" xmlns:w14="http://schemas.microsoft.com/office/word/2010/wordml" xmlns:w15="http://schemas.microsoft.com/office/word/2012/wordml" xmlns:w16cex="http://schemas.microsoft.com/office/word/2018/wordml/cex" xmlns:w16cid="http://schemas.microsoft.com/office/word/2016/wordml/cid" xmlns:w16="http://schemas.microsoft.com/office/word/2018/wordml" xmlns:w16sdtdh="http://schemas.microsoft.com/office/word/2020/wordml/sdtdatahash" xmlns:w16se="http://schemas.microsoft.com/office/word/2015/wordml/symex" xmlns:wpg="http://schemas.microsoft.com/office/word/2010/wordprocessingGroup" xmlns:wpi="http://schemas.microsoft.com/office/word/2010/wordprocessingInk" xmlns:wne="http://schemas.microsoft.com/office/word/2006/wordml" xmlns:wps="http://schemas.microsoft.com/office/word/2010/wordprocessingShape" mc:Ignorable="w14 w15 w16se w16cid w16 w16cex w16sdtdh wp14">
+  <w:endnote w:type="separator" w:id="-1">
+    <w:p>
+      <w:pPr>
+        <w:spacing w:after="0" w:line="240" w:lineRule="auto"/>
+      </w:pPr>
+      <w:r>
+        <w:separator/>
+      </w:r>
+    </w:p>
+  </w:endnote>
+  <w:endnote w:type="continuationSeparator" w:id="0">
+    <w:p>
+      <w:pPr>
+        <w:spacing w:after="0" w:line="240" w:lineRule="auto"/>
+      </w:pPr>
+      <w:r>
+        <w:continuationSeparator/>
+      </w:r>
+    </w:p>
+  </w:endnote>
+</w:endnotes>
+</file>
+
+<file path=word/footnotes.xml><?xml version="1.0" encoding="utf-8"?>
+<w:footnotes xmlns:wpc="http://schemas.microsoft.com/office/word/2010/wordprocessingCanvas" xmlns:cx="http://schemas.microsoft.com/office/drawing/2014/chartex" xmlns:cx1="http://schemas.microsoft.com/office/drawing/2015/9/8/chartex" xmlns:cx2="http://schemas.microsoft.com/office/drawing/2015/10/21/chartex" xmlns:cx3="http://schemas.microsoft.com/office/drawing/2016/5/9/chartex" xmlns:cx4="http://schemas.microsoft.com/office/drawing/2016/5/10/chartex" xmlns:cx5="http://schemas.microsoft.com/office/drawing/2016/5/11/chartex" xmlns:cx6="http://schemas.microsoft.com/office/drawing/2016/5/12/chartex" xmlns:cx7="http://schemas.microsoft.com/office/drawing/2016/5/13/chartex" xmlns:cx8="http://schemas.microsoft.com/office/drawing/2016/5/14/chartex" xmlns:mc="http://schemas.openxmlformats.org/markup-compatibility/2006" xmlns:aink="http://schemas.microsoft.com/office/drawing/2016/ink" xmlns:am3d="http://schemas.microsoft.com/office/drawing/2017/model3d" xmlns:o="urn:schemas-microsoft-com:office:office" xmlns:oel="http://schemas.microsoft.com/office/2019/extlst" xmlns:r="http://schemas.openxmlformats.org/officeDocument/2006/relationships" xmlns:m="http://schemas.openxmlformats.org/officeDocument/2006/math" xmlns:v="urn:schemas-microsoft-com:vml" xmlns:wp14="http://schemas.microsoft.com/office/word/2010/wordprocessingDrawing" xmlns:wp="http://schemas.openxmlformats.org/drawingml/2006/wordprocessingDrawing" xmlns:w10="urn:schemas-microsoft-com:office:word" xmlns:w="http://schemas.openxmlformats.org/wordprocessingml/2006/main" xmlns:w14="http://schemas.microsoft.com/office/word/2010/wordml" xmlns:w15="http://schemas.microsoft.com/office/word/2012/wordml" xmlns:w16cex="http://schemas.microsoft.com/office/word/2018/wordml/cex" xmlns:w16cid="http://schemas.microsoft.com/office/word/2016/wordml/cid" xmlns:w16="http://schemas.microsoft.com/office/word/2018/wordml" xmlns:w16sdtdh="http://schemas.microsoft.com/office/word/2020/wordml/sdtdatahash" xmlns:w16se="http://schemas.microsoft.com/office/word/2015/wordml/symex" xmlns:wpg="http://schemas.microsoft.com/office/word/2010/wordprocessingGroup" xmlns:wpi="http://schemas.microsoft.com/office/word/2010/wordprocessingInk" xmlns:wne="http://schemas.microsoft.com/office/word/2006/wordml" xmlns:wps="http://schemas.microsoft.com/office/word/2010/wordprocessingShape" mc:Ignorable="w14 w15 w16se w16cid w16 w16cex w16sdtdh wp14">
+  <w:footnote w:type="separator" w:id="-1">
+    <w:p>
+      <w:pPr>
+        <w:spacing w:after="0" w:line="240" w:lineRule="auto"/>
+      </w:pPr>
+      <w:r>
+        <w:separator/>
+      </w:r>
+    </w:p>
+  </w:footnote>
+  <w:footnote w:type="continuationSeparator" w:id="0">
+    <w:p>
+      <w:pPr>
+        <w:spacing w:after="0" w:line="240" w:lineRule="auto"/>
+      </w:pPr>
+      <w:r>
+        <w:continuationSeparator/>
+      </w:r>
+    </w:p>
+  </w:footnote>
+</w:footnotes>
+</file>
+
+<file path=word/header1.xml><?xml version="1.0" encoding="utf-8"?>
+<w:hdr xmlns:wpc="http://schemas.microsoft.com/office/word/2010/wordprocessingCanvas" xmlns:cx="http://schemas.microsoft.com/office/drawing/2014/chartex" xmlns:cx1="http://schemas.microsoft.com/office/drawing/2015/9/8/chartex" xmlns:cx2="http://schemas.microsoft.com/office/drawing/2015/10/21/chartex" xmlns:cx3="http://schemas.microsoft.com/office/drawing/2016/5/9/chartex" xmlns:cx4="http://schemas.microsoft.com/office/drawing/2016/5/10/chartex" xmlns:cx5="http://schemas.microsoft.com/office/drawing/2016/5/11/chartex" xmlns:cx6="http://schemas.microsoft.com/office/drawing/2016/5/12/chartex" xmlns:cx7="http://schemas.microsoft.com/office/drawing/2016/5/13/chartex" xmlns:cx8="http://schemas.microsoft.com/office/drawing/2016/5/14/chartex" xmlns:mc="http://schemas.openxmlformats.org/markup-compatibility/2006" xmlns:aink="http://schemas.microsoft.com/office/drawing/2016/ink" xmlns:am3d="http://schemas.microsoft.com/office/drawing/2017/model3d" xmlns:o="urn:schemas-microsoft-com:office:office" xmlns:oel="http://schemas.microsoft.com/office/2019/extlst" xmlns:r="http://schemas.openxmlformats.org/officeDocument/2006/relationships" xmlns:m="http://schemas.openxmlformats.org/officeDocument/2006/math" xmlns:v="urn:schemas-microsoft-com:vml" xmlns:wp14="http://schemas.microsoft.com/office/word/2010/wordprocessingDrawing" xmlns:wp="http://schemas.openxmlformats.org/drawingml/2006/wordprocessingDrawing" xmlns:w10="urn:schemas-microsoft-com:office:word" xmlns:w="http://schemas.openxmlformats.org/wordprocessingml/2006/main" xmlns:w14="http://schemas.microsoft.com/office/word/2010/wordml" xmlns:w15="http://schemas.microsoft.com/office/word/2012/wordml" xmlns:w16cex="http://schemas.microsoft.com/office/word/2018/wordml/cex" xmlns:w16cid="http://schemas.microsoft.com/office/word/2016/wordml/cid" xmlns:w16="http://schemas.microsoft.com/office/word/2018/wordml" xmlns:w16sdtdh="http://schemas.microsoft.com/office/word/2020/wordml/sdtdatahash" xmlns:w16se="http://schemas.microsoft.com/office/word/2015/wordml/symex" xmlns:wpg="http://schemas.microsoft.com/office/word/2010/wordprocessingGroup" xmlns:wpi="http://schemas.microsoft.com/office/word/2010/wordprocessingInk" xmlns:wne="http://schemas.microsoft.com/office/word/2006/wordml" xmlns:wps="http://schemas.microsoft.com/office/word/2010/wordprocessingShape" mc:Ignorable="w14 w15 w16se w16cid w16 w16cex w16sdtdh wp14">
+  <w:p>
+    <w:pPr>
+      <w:pStyle w:val="Header"/>
+      <w:jc w:val="right"/>
+      <w:rPr>
+        <w:rFonts w:ascii="Georgia" w:hAnsi="Georgia"/>
+        <w:b/>
+        <w:bCs/>
+        <w:color w:val="FF0000"/>
+      </w:rPr>
+    </w:pPr>
+    <w:proofErr w:type="spellStart"/>
+    <w:proofErr w:type="gramStart"/>
+    <w:r>
+      <w:rPr>
+        <w:rFonts w:ascii="Georgia" w:hAnsi="Georgia"/>
+        <w:b/>
+        <w:bCs/>
+        <w:color w:val="FF0000"/>
+      </w:rPr>
+      <w:t>Name:Auro</w:t>
+    </w:r>
+    <w:proofErr w:type="spellEnd"/>
+    <w:proofErr w:type="gramEnd"/>
+    <w:r>
+      <w:rPr>
+        <w:rFonts w:ascii="Georgia" w:hAnsi="Georgia"/>
+        <w:b/>
+        <w:bCs/>
+        <w:color w:val="FF0000"/>
+      </w:rPr>
+      <w:t xml:space="preserve"> </w:t>
+    </w:r>
+    <w:proofErr w:type="spellStart"/>
+    <w:r>
+      <w:rPr>
+        <w:rFonts w:ascii="Georgia" w:hAnsi="Georgia"/>
+        <w:b/>
+        <w:bCs/>
+        <w:color w:val="FF0000"/>
+      </w:rPr>
+      <w:t>Saswat</w:t>
+    </w:r>
+    <w:proofErr w:type="spellEnd"/>
+    <w:r>
+      <w:rPr>
+        <w:rFonts w:ascii="Georgia" w:hAnsi="Georgia"/>
+        <w:b/>
+        <w:bCs/>
+        <w:color w:val="FF0000"/>
+      </w:rPr>
+      <w:t xml:space="preserve"> Raj</w:t>
+    </w:r>
+  </w:p>
+  <w:p>
+    <w:pPr>
+      <w:pStyle w:val="Header"/>
+      <w:jc w:val="right"/>
+      <w:rPr>
+        <w:rFonts w:ascii="Georgia" w:hAnsi="Georgia"/>
+        <w:b/>
+        <w:bCs/>
+        <w:color w:val="FF0000"/>
+      </w:rPr>
+    </w:pPr>
+    <w:r>
+      <w:rPr>
+        <w:rFonts w:ascii="Georgia" w:hAnsi="Georgia"/>
+        <w:b/>
+        <w:bCs/>
+        <w:color w:val="FF0000"/>
+      </w:rPr>
+      <w:t>Roll:22057020</w:t>
+    </w:r>
+  </w:p>
+  <w:p>
+    <w:pPr>
+      <w:pStyle w:val="Header"/>
+      <w:jc w:val="right"/>
+      <w:rPr>
+        <w:rFonts w:ascii="Georgia" w:hAnsi="Georgia"/>
+        <w:b/>
+        <w:bCs/>
+        <w:color w:val="FF0000"/>
+      </w:rPr>
+    </w:pPr>
+  </w:p>
+</w:hdr>
 </file>
 
 <file path=word/styles.xml><?xml version="1.0" encoding="utf-8"?>
@@ -797,6 +2365,7 @@
   <w:style w:type="paragraph" w:default="1" w:styleId="Normal">
     <w:name w:val="Normal"/>
     <w:qFormat/>
+    <w:rsid w:val="00D72490"/>
   </w:style>
   <w:style w:type="character" w:default="1" w:styleId="DefaultParagraphFont">
     <w:name w:val="Default Paragraph Font"/>
@@ -824,6 +2393,50 @@
     <w:uiPriority w:val="99"/>
     <w:semiHidden/>
     <w:unhideWhenUsed/>
+  </w:style>
+  <w:style w:type="paragraph" w:styleId="Header">
+    <w:name w:val="header"/>
+    <w:basedOn w:val="Normal"/>
+    <w:link w:val="HeaderChar"/>
+    <w:uiPriority w:val="99"/>
+    <w:unhideWhenUsed/>
+    <w:rsid w:val="004A53BB"/>
+    <w:pPr>
+      <w:tabs>
+        <w:tab w:val="center" w:pos="4513"/>
+        <w:tab w:val="right" w:pos="9026"/>
+      </w:tabs>
+      <w:spacing w:after="0" w:line="240" w:lineRule="auto"/>
+    </w:pPr>
+  </w:style>
+  <w:style w:type="character" w:customStyle="1" w:styleId="HeaderChar">
+    <w:name w:val="Header Char"/>
+    <w:basedOn w:val="DefaultParagraphFont"/>
+    <w:link w:val="Header"/>
+    <w:uiPriority w:val="99"/>
+    <w:rsid w:val="004A53BB"/>
+  </w:style>
+  <w:style w:type="paragraph" w:styleId="Footer">
+    <w:name w:val="footer"/>
+    <w:basedOn w:val="Normal"/>
+    <w:link w:val="FooterChar"/>
+    <w:uiPriority w:val="99"/>
+    <w:unhideWhenUsed/>
+    <w:rsid w:val="004A53BB"/>
+    <w:pPr>
+      <w:tabs>
+        <w:tab w:val="center" w:pos="4513"/>
+        <w:tab w:val="right" w:pos="9026"/>
+      </w:tabs>
+      <w:spacing w:after="0" w:line="240" w:lineRule="auto"/>
+    </w:pPr>
+  </w:style>
+  <w:style w:type="character" w:customStyle="1" w:styleId="FooterChar">
+    <w:name w:val="Footer Char"/>
+    <w:basedOn w:val="DefaultParagraphFont"/>
+    <w:link w:val="Footer"/>
+    <w:uiPriority w:val="99"/>
+    <w:rsid w:val="004A53BB"/>
   </w:style>
 </w:styles>
 </file>

</xml_diff>